<commit_message>
Added content to resume page, styling to come
</commit_message>
<xml_diff>
--- a/images/JacobOtaResume.docx
+++ b/images/JacobOtaResume.docx
@@ -1216,6 +1216,38 @@
           <w:sz w:val="21"/>
           <w:szCs w:val="21"/>
         </w:rPr>
+        <w:t>,</w:t>
+      </w:r>
+      <w:r>
+        <w:rPr>
+          <w:color w:val="000000"/>
+          <w:sz w:val="21"/>
+          <w:szCs w:val="21"/>
+        </w:rPr>
+        <w:t xml:space="preserve"> </w:t>
+      </w:r>
+      <w:r>
+        <w:rPr>
+          <w:color w:val="000000"/>
+          <w:sz w:val="21"/>
+          <w:szCs w:val="21"/>
+        </w:rPr>
+        <w:t>Node.</w:t>
+      </w:r>
+      <w:r>
+        <w:rPr>
+          <w:color w:val="000000"/>
+          <w:sz w:val="21"/>
+          <w:szCs w:val="21"/>
+        </w:rPr>
+        <w:t>JS</w:t>
+      </w:r>
+      <w:r>
+        <w:rPr>
+          <w:color w:val="000000"/>
+          <w:sz w:val="21"/>
+          <w:szCs w:val="21"/>
+        </w:rPr>
         <w:t xml:space="preserve">, </w:t>
       </w:r>
       <w:r>
@@ -1224,23 +1256,7 @@
           <w:sz w:val="21"/>
           <w:szCs w:val="21"/>
         </w:rPr>
-        <w:t>Node.</w:t>
-      </w:r>
-      <w:r>
-        <w:rPr>
-          <w:color w:val="000000"/>
-          <w:sz w:val="21"/>
-          <w:szCs w:val="21"/>
-        </w:rPr>
-        <w:t>JS</w:t>
-      </w:r>
-      <w:r>
-        <w:rPr>
-          <w:color w:val="000000"/>
-          <w:sz w:val="21"/>
-          <w:szCs w:val="21"/>
-        </w:rPr>
-        <w:t xml:space="preserve">, </w:t>
+        <w:t xml:space="preserve">Express.JS, Axios, </w:t>
       </w:r>
       <w:r>
         <w:rPr>

</xml_diff>

<commit_message>
Added css to resume and a reveal on scroll feature
</commit_message>
<xml_diff>
--- a/images/JacobOtaResume.docx
+++ b/images/JacobOtaResume.docx
@@ -339,7 +339,31 @@
           <w:sz w:val="21"/>
           <w:szCs w:val="21"/>
         </w:rPr>
-        <w:t>Internship, Co-op, or Entry-Level positions for the Fall of 2023</w:t>
+        <w:t>Internship</w:t>
+      </w:r>
+      <w:r>
+        <w:rPr>
+          <w:color w:val="000000"/>
+          <w:sz w:val="21"/>
+          <w:szCs w:val="21"/>
+        </w:rPr>
+        <w:t>s</w:t>
+      </w:r>
+      <w:r>
+        <w:rPr>
+          <w:color w:val="000000"/>
+          <w:sz w:val="21"/>
+          <w:szCs w:val="21"/>
+        </w:rPr>
+        <w:t xml:space="preserve"> </w:t>
+      </w:r>
+      <w:r>
+        <w:rPr>
+          <w:color w:val="000000"/>
+          <w:sz w:val="21"/>
+          <w:szCs w:val="21"/>
+        </w:rPr>
+        <w:t>or Entry-Level positions</w:t>
       </w:r>
       <w:r>
         <w:rPr>

</xml_diff>

<commit_message>
Changed background image to projects page, other one did not fit
</commit_message>
<xml_diff>
--- a/images/JacobOtaResume.docx
+++ b/images/JacobOtaResume.docx
@@ -331,7 +331,23 @@
           <w:sz w:val="21"/>
           <w:szCs w:val="21"/>
         </w:rPr>
-        <w:t xml:space="preserve">Software Engineering </w:t>
+        <w:t>Software Engineering</w:t>
+      </w:r>
+      <w:r>
+        <w:rPr>
+          <w:color w:val="000000"/>
+          <w:sz w:val="21"/>
+          <w:szCs w:val="21"/>
+        </w:rPr>
+        <w:t xml:space="preserve"> or Software Development Engineer in Test</w:t>
+      </w:r>
+      <w:r>
+        <w:rPr>
+          <w:color w:val="000000"/>
+          <w:sz w:val="21"/>
+          <w:szCs w:val="21"/>
+        </w:rPr>
+        <w:t xml:space="preserve"> </w:t>
       </w:r>
       <w:r>
         <w:rPr>
@@ -756,6 +772,20 @@
         </w:rPr>
         <w:t>Software Testing, Distributed Software Development and Integration, Project Management</w:t>
       </w:r>
+      <w:r>
+        <w:rPr>
+          <w:sz w:val="21"/>
+          <w:szCs w:val="21"/>
+        </w:rPr>
+        <w:t>, Information Systems Engineering</w:t>
+      </w:r>
+      <w:r>
+        <w:rPr>
+          <w:sz w:val="21"/>
+          <w:szCs w:val="21"/>
+        </w:rPr>
+        <w:t>, Machine Learning</w:t>
+      </w:r>
     </w:p>
     <w:p>
       <w:pPr>
@@ -1158,6 +1188,14 @@
         </w:rPr>
         <w:t>, Python</w:t>
       </w:r>
+      <w:r>
+        <w:rPr>
+          <w:color w:val="000000"/>
+          <w:sz w:val="21"/>
+          <w:szCs w:val="21"/>
+        </w:rPr>
+        <w:t>, SQL</w:t>
+      </w:r>
     </w:p>
     <w:p>
       <w:pPr>
@@ -1298,6 +1336,14 @@
         </w:rPr>
         <w:t>GitHub, Windows</w:t>
       </w:r>
+      <w:r>
+        <w:rPr>
+          <w:color w:val="000000"/>
+          <w:sz w:val="21"/>
+          <w:szCs w:val="21"/>
+        </w:rPr>
+        <w:t>, MySQL</w:t>
+      </w:r>
     </w:p>
     <w:p>
       <w:pPr>
@@ -1331,6 +1377,14 @@
           <w:szCs w:val="21"/>
         </w:rPr>
         <w:t xml:space="preserve"> Visual Studio, Visual Studio Code, IntelliJ IDEA</w:t>
+      </w:r>
+      <w:r>
+        <w:rPr>
+          <w:color w:val="000000"/>
+          <w:sz w:val="21"/>
+          <w:szCs w:val="21"/>
+        </w:rPr>
+        <w:t>, MySQL Workbench</w:t>
       </w:r>
     </w:p>
     <w:p>

</xml_diff>

<commit_message>
Fixed some spelling issues
</commit_message>
<xml_diff>
--- a/images/JacobOtaResume.docx
+++ b/images/JacobOtaResume.docx
@@ -634,7 +634,6 @@
           </mc:Fallback>
         </mc:AlternateContent>
       </w:r>
-      <w:proofErr w:type="gramStart"/>
       <w:r>
         <w:rPr>
           <w:b/>
@@ -643,7 +642,6 @@
         </w:rPr>
         <w:t>Masters of Software Engineering</w:t>
       </w:r>
-      <w:proofErr w:type="gramEnd"/>
       <w:r>
         <w:rPr>
           <w:color w:val="000000"/>
@@ -1575,18 +1573,8 @@
           <w:sz w:val="21"/>
           <w:szCs w:val="21"/>
         </w:rPr>
-        <w:t xml:space="preserve">Built a personal website to display projects, resume, and other information and </w:t>
-      </w:r>
-      <w:proofErr w:type="gramStart"/>
-      <w:r>
-        <w:rPr>
-          <w:color w:val="000000"/>
-          <w:sz w:val="21"/>
-          <w:szCs w:val="21"/>
-        </w:rPr>
-        <w:t>visuals</w:t>
-      </w:r>
-      <w:proofErr w:type="gramEnd"/>
+        <w:t>Built a personal website to display projects, resume, and other information and visuals</w:t>
+      </w:r>
     </w:p>
     <w:p>
       <w:pPr>
@@ -1615,18 +1603,8 @@
           <w:sz w:val="21"/>
           <w:szCs w:val="21"/>
         </w:rPr>
-        <w:t xml:space="preserve">Worked with HTML, CSS, and Javascript to develop this website, worked with and deployed through </w:t>
-      </w:r>
-      <w:proofErr w:type="gramStart"/>
-      <w:r>
-        <w:rPr>
-          <w:color w:val="000000"/>
-          <w:sz w:val="21"/>
-          <w:szCs w:val="21"/>
-        </w:rPr>
-        <w:t>Github</w:t>
-      </w:r>
-      <w:proofErr w:type="gramEnd"/>
+        <w:t>Worked with HTML, CSS, and Javascript to develop this website, worked with and deployed through Github</w:t>
+      </w:r>
     </w:p>
     <w:p>
       <w:pPr>
@@ -1639,173 +1617,6 @@
         </w:pBdr>
         <w:spacing w:after="0" w:line="240" w:lineRule="auto"/>
         <w:rPr>
-          <w:rFonts w:ascii="Arial" w:eastAsia="Arial" w:hAnsi="Arial" w:cs="Arial"/>
-          <w:color w:val="000000"/>
-          <w:sz w:val="16"/>
-          <w:szCs w:val="16"/>
-        </w:rPr>
-      </w:pPr>
-    </w:p>
-    <w:p>
-      <w:pPr>
-        <w:tabs>
-          <w:tab w:val="center" w:pos="10260"/>
-        </w:tabs>
-        <w:spacing w:after="0" w:line="240" w:lineRule="auto"/>
-        <w:ind w:right="90"/>
-        <w:rPr>
-          <w:sz w:val="21"/>
-          <w:szCs w:val="21"/>
-        </w:rPr>
-      </w:pPr>
-      <w:r>
-        <w:rPr>
-          <w:b/>
-          <w:sz w:val="21"/>
-          <w:szCs w:val="21"/>
-        </w:rPr>
-        <w:t xml:space="preserve">Baseball Stat Tracker, </w:t>
-      </w:r>
-      <w:r>
-        <w:rPr>
-          <w:b/>
-          <w:i/>
-          <w:sz w:val="21"/>
-          <w:szCs w:val="21"/>
-        </w:rPr>
-        <w:t>Personal Project</w:t>
-      </w:r>
-      <w:r>
-        <w:rPr>
-          <w:b/>
-          <w:i/>
-          <w:sz w:val="21"/>
-          <w:szCs w:val="21"/>
-        </w:rPr>
-        <w:tab/>
-        <w:t xml:space="preserve">      </w:t>
-      </w:r>
-      <w:r>
-        <w:rPr>
-          <w:sz w:val="21"/>
-          <w:szCs w:val="21"/>
-        </w:rPr>
-        <w:t>Spring</w:t>
-      </w:r>
-      <w:r>
-        <w:rPr>
-          <w:sz w:val="21"/>
-          <w:szCs w:val="21"/>
-        </w:rPr>
-        <w:t xml:space="preserve"> 20</w:t>
-      </w:r>
-      <w:r>
-        <w:rPr>
-          <w:sz w:val="21"/>
-          <w:szCs w:val="21"/>
-        </w:rPr>
-        <w:t>23</w:t>
-      </w:r>
-    </w:p>
-    <w:p>
-      <w:pPr>
-        <w:numPr>
-          <w:ilvl w:val="0"/>
-          <w:numId w:val="1"/>
-        </w:numPr>
-        <w:spacing w:after="0" w:line="240" w:lineRule="auto"/>
-        <w:rPr>
-          <w:sz w:val="21"/>
-          <w:szCs w:val="21"/>
-        </w:rPr>
-      </w:pPr>
-      <w:r>
-        <w:rPr>
-          <w:sz w:val="21"/>
-          <w:szCs w:val="21"/>
-        </w:rPr>
-        <w:t xml:space="preserve">Built this web application to give detailed baseball analytics using a dynamically updated strikezone heat </w:t>
-      </w:r>
-      <w:proofErr w:type="gramStart"/>
-      <w:r>
-        <w:rPr>
-          <w:sz w:val="21"/>
-          <w:szCs w:val="21"/>
-        </w:rPr>
-        <w:t>map</w:t>
-      </w:r>
-      <w:proofErr w:type="gramEnd"/>
-    </w:p>
-    <w:p>
-      <w:pPr>
-        <w:numPr>
-          <w:ilvl w:val="0"/>
-          <w:numId w:val="1"/>
-        </w:numPr>
-        <w:spacing w:after="0" w:line="240" w:lineRule="auto"/>
-        <w:rPr>
-          <w:sz w:val="21"/>
-          <w:szCs w:val="21"/>
-        </w:rPr>
-      </w:pPr>
-      <w:r>
-        <w:rPr>
-          <w:sz w:val="21"/>
-          <w:szCs w:val="21"/>
-        </w:rPr>
-        <w:t xml:space="preserve">Worked with Javascript and learned the basics of React.JS while developing this </w:t>
-      </w:r>
-      <w:proofErr w:type="gramStart"/>
-      <w:r>
-        <w:rPr>
-          <w:sz w:val="21"/>
-          <w:szCs w:val="21"/>
-        </w:rPr>
-        <w:t>application</w:t>
-      </w:r>
-      <w:proofErr w:type="gramEnd"/>
-    </w:p>
-    <w:p>
-      <w:pPr>
-        <w:numPr>
-          <w:ilvl w:val="0"/>
-          <w:numId w:val="1"/>
-        </w:numPr>
-        <w:spacing w:after="0" w:line="240" w:lineRule="auto"/>
-        <w:rPr>
-          <w:sz w:val="21"/>
-          <w:szCs w:val="21"/>
-        </w:rPr>
-      </w:pPr>
-      <w:r>
-        <w:rPr>
-          <w:sz w:val="21"/>
-          <w:szCs w:val="21"/>
-        </w:rPr>
-        <w:t xml:space="preserve">Intended to help parents, coaches, and players better understand heat maps to improve player </w:t>
-      </w:r>
-      <w:proofErr w:type="gramStart"/>
-      <w:r>
-        <w:rPr>
-          <w:sz w:val="21"/>
-          <w:szCs w:val="21"/>
-        </w:rPr>
-        <w:t>performance</w:t>
-      </w:r>
-      <w:proofErr w:type="gramEnd"/>
-    </w:p>
-    <w:p>
-      <w:pPr>
-        <w:pBdr>
-          <w:top w:val="nil"/>
-          <w:left w:val="nil"/>
-          <w:bottom w:val="nil"/>
-          <w:right w:val="nil"/>
-          <w:between w:val="nil"/>
-        </w:pBdr>
-        <w:spacing w:after="0" w:line="240" w:lineRule="auto"/>
-        <w:rPr>
-          <w:rFonts w:ascii="Arial" w:eastAsia="Arial" w:hAnsi="Arial" w:cs="Arial"/>
           <w:color w:val="000000"/>
           <w:sz w:val="16"/>
           <w:szCs w:val="16"/>
@@ -1835,25 +1646,278 @@
       <w:r>
         <w:rPr>
           <w:b/>
-          <w:color w:val="000000"/>
-          <w:sz w:val="21"/>
-          <w:szCs w:val="21"/>
-        </w:rPr>
-        <w:t>U.S.A Relocation Application</w:t>
-      </w:r>
-      <w:r>
-        <w:rPr>
-          <w:b/>
-          <w:color w:val="000000"/>
-          <w:sz w:val="21"/>
-          <w:szCs w:val="21"/>
-        </w:rPr>
-        <w:t>,</w:t>
+          <w:sz w:val="21"/>
+          <w:szCs w:val="21"/>
+        </w:rPr>
+        <w:t xml:space="preserve">Trucha Fly Fishing Website, </w:t>
       </w:r>
       <w:r>
         <w:rPr>
           <w:b/>
           <w:i/>
+          <w:sz w:val="21"/>
+          <w:szCs w:val="21"/>
+        </w:rPr>
+        <w:t>Freelance Project</w:t>
+      </w:r>
+      <w:r>
+        <w:rPr>
+          <w:sz w:val="21"/>
+          <w:szCs w:val="21"/>
+        </w:rPr>
+        <w:tab/>
+      </w:r>
+      <w:r>
+        <w:rPr>
+          <w:sz w:val="21"/>
+          <w:szCs w:val="21"/>
+        </w:rPr>
+        <w:t>Spring 2023</w:t>
+      </w:r>
+    </w:p>
+    <w:p>
+      <w:pPr>
+        <w:numPr>
+          <w:ilvl w:val="0"/>
+          <w:numId w:val="5"/>
+        </w:numPr>
+        <w:spacing w:after="0" w:line="240" w:lineRule="auto"/>
+        <w:rPr>
+          <w:sz w:val="21"/>
+          <w:szCs w:val="21"/>
+        </w:rPr>
+      </w:pPr>
+      <w:r>
+        <w:rPr>
+          <w:sz w:val="21"/>
+          <w:szCs w:val="21"/>
+        </w:rPr>
+        <w:t xml:space="preserve">Created a website utilizing Node.JS, Express.JS, Axios, and React.JS to promote the business of a fly fishing company </w:t>
+      </w:r>
+    </w:p>
+    <w:p>
+      <w:pPr>
+        <w:numPr>
+          <w:ilvl w:val="0"/>
+          <w:numId w:val="5"/>
+        </w:numPr>
+        <w:spacing w:after="0" w:line="240" w:lineRule="auto"/>
+        <w:rPr>
+          <w:sz w:val="21"/>
+          <w:szCs w:val="21"/>
+        </w:rPr>
+      </w:pPr>
+      <w:r>
+        <w:rPr>
+          <w:sz w:val="21"/>
+          <w:szCs w:val="21"/>
+        </w:rPr>
+        <w:t>Worked closely with business owner to implement features and visuals that they requested</w:t>
+      </w:r>
+    </w:p>
+    <w:p>
+      <w:pPr>
+        <w:numPr>
+          <w:ilvl w:val="0"/>
+          <w:numId w:val="5"/>
+        </w:numPr>
+        <w:pBdr>
+          <w:top w:val="nil"/>
+          <w:left w:val="nil"/>
+          <w:bottom w:val="nil"/>
+          <w:right w:val="nil"/>
+          <w:between w:val="nil"/>
+        </w:pBdr>
+        <w:spacing w:after="0" w:line="240" w:lineRule="auto"/>
+        <w:rPr>
+          <w:sz w:val="21"/>
+          <w:szCs w:val="21"/>
+        </w:rPr>
+      </w:pPr>
+      <w:r>
+        <w:rPr>
+          <w:sz w:val="21"/>
+          <w:szCs w:val="21"/>
+        </w:rPr>
+        <w:t>Utilized MySQL Database to create a functional blog posting feature so owner could display his trips</w:t>
+      </w:r>
+    </w:p>
+    <w:p>
+      <w:pPr>
+        <w:pBdr>
+          <w:top w:val="nil"/>
+          <w:left w:val="nil"/>
+          <w:bottom w:val="nil"/>
+          <w:right w:val="nil"/>
+          <w:between w:val="nil"/>
+        </w:pBdr>
+        <w:spacing w:after="0" w:line="240" w:lineRule="auto"/>
+        <w:rPr>
+          <w:rFonts w:ascii="Arial" w:eastAsia="Arial" w:hAnsi="Arial" w:cs="Arial"/>
+          <w:color w:val="000000"/>
+          <w:sz w:val="16"/>
+          <w:szCs w:val="16"/>
+        </w:rPr>
+      </w:pPr>
+    </w:p>
+    <w:p>
+      <w:pPr>
+        <w:tabs>
+          <w:tab w:val="center" w:pos="10260"/>
+        </w:tabs>
+        <w:spacing w:after="0" w:line="240" w:lineRule="auto"/>
+        <w:ind w:right="90"/>
+        <w:rPr>
+          <w:sz w:val="21"/>
+          <w:szCs w:val="21"/>
+        </w:rPr>
+      </w:pPr>
+      <w:r>
+        <w:rPr>
+          <w:b/>
+          <w:sz w:val="21"/>
+          <w:szCs w:val="21"/>
+        </w:rPr>
+        <w:t xml:space="preserve">Baseball Stat Tracker, </w:t>
+      </w:r>
+      <w:r>
+        <w:rPr>
+          <w:b/>
+          <w:i/>
+          <w:sz w:val="21"/>
+          <w:szCs w:val="21"/>
+        </w:rPr>
+        <w:t>Personal Project</w:t>
+      </w:r>
+      <w:r>
+        <w:rPr>
+          <w:b/>
+          <w:i/>
+          <w:sz w:val="21"/>
+          <w:szCs w:val="21"/>
+        </w:rPr>
+        <w:tab/>
+        <w:t xml:space="preserve">      </w:t>
+      </w:r>
+      <w:r>
+        <w:rPr>
+          <w:sz w:val="21"/>
+          <w:szCs w:val="21"/>
+        </w:rPr>
+        <w:t>Winter 2022</w:t>
+      </w:r>
+    </w:p>
+    <w:p>
+      <w:pPr>
+        <w:numPr>
+          <w:ilvl w:val="0"/>
+          <w:numId w:val="1"/>
+        </w:numPr>
+        <w:spacing w:after="0" w:line="240" w:lineRule="auto"/>
+        <w:rPr>
+          <w:sz w:val="21"/>
+          <w:szCs w:val="21"/>
+        </w:rPr>
+      </w:pPr>
+      <w:r>
+        <w:rPr>
+          <w:sz w:val="21"/>
+          <w:szCs w:val="21"/>
+        </w:rPr>
+        <w:t>Built this web application to give detailed baseball analytics using a dynamically updated strikezone heat map</w:t>
+      </w:r>
+    </w:p>
+    <w:p>
+      <w:pPr>
+        <w:numPr>
+          <w:ilvl w:val="0"/>
+          <w:numId w:val="1"/>
+        </w:numPr>
+        <w:spacing w:after="0" w:line="240" w:lineRule="auto"/>
+        <w:rPr>
+          <w:sz w:val="21"/>
+          <w:szCs w:val="21"/>
+        </w:rPr>
+      </w:pPr>
+      <w:r>
+        <w:rPr>
+          <w:sz w:val="21"/>
+          <w:szCs w:val="21"/>
+        </w:rPr>
+        <w:t>Worked with Javascript and learned the basics of React.JS while developing this application</w:t>
+      </w:r>
+    </w:p>
+    <w:p>
+      <w:pPr>
+        <w:numPr>
+          <w:ilvl w:val="0"/>
+          <w:numId w:val="1"/>
+        </w:numPr>
+        <w:spacing w:after="0" w:line="240" w:lineRule="auto"/>
+        <w:rPr>
+          <w:sz w:val="21"/>
+          <w:szCs w:val="21"/>
+        </w:rPr>
+      </w:pPr>
+      <w:r>
+        <w:rPr>
+          <w:sz w:val="21"/>
+          <w:szCs w:val="21"/>
+        </w:rPr>
+        <w:t>Intended to help parents, coaches, and players better understand heat maps to improve player performance</w:t>
+      </w:r>
+    </w:p>
+    <w:p>
+      <w:pPr>
+        <w:pBdr>
+          <w:top w:val="nil"/>
+          <w:left w:val="nil"/>
+          <w:bottom w:val="nil"/>
+          <w:right w:val="nil"/>
+          <w:between w:val="nil"/>
+        </w:pBdr>
+        <w:spacing w:after="0" w:line="240" w:lineRule="auto"/>
+        <w:rPr>
+          <w:rFonts w:ascii="Arial" w:eastAsia="Arial" w:hAnsi="Arial" w:cs="Arial"/>
+          <w:color w:val="000000"/>
+          <w:sz w:val="16"/>
+          <w:szCs w:val="16"/>
+        </w:rPr>
+      </w:pPr>
+    </w:p>
+    <w:p>
+      <w:pPr>
+        <w:pBdr>
+          <w:top w:val="nil"/>
+          <w:left w:val="nil"/>
+          <w:bottom w:val="nil"/>
+          <w:right w:val="nil"/>
+          <w:between w:val="nil"/>
+        </w:pBdr>
+        <w:tabs>
+          <w:tab w:val="center" w:pos="10260"/>
+        </w:tabs>
+        <w:spacing w:after="0" w:line="240" w:lineRule="auto"/>
+        <w:ind w:right="90"/>
+        <w:rPr>
+          <w:color w:val="000000"/>
+          <w:sz w:val="21"/>
+          <w:szCs w:val="21"/>
+        </w:rPr>
+      </w:pPr>
+      <w:r>
+        <w:rPr>
+          <w:b/>
+          <w:color w:val="000000"/>
+          <w:sz w:val="21"/>
+          <w:szCs w:val="21"/>
+        </w:rPr>
+        <w:t>U.S.A Relocation Application,</w:t>
+      </w:r>
+      <w:r>
+        <w:rPr>
+          <w:b/>
+          <w:i/>
           <w:color w:val="000000"/>
           <w:sz w:val="21"/>
           <w:szCs w:val="21"/>
@@ -1875,21 +1939,7 @@
           <w:szCs w:val="21"/>
         </w:rPr>
         <w:tab/>
-        <w:t xml:space="preserve">          </w:t>
-      </w:r>
-      <w:r>
-        <w:rPr>
-          <w:sz w:val="21"/>
-          <w:szCs w:val="21"/>
-        </w:rPr>
-        <w:t>Fall</w:t>
-      </w:r>
-      <w:r>
-        <w:rPr>
-          <w:sz w:val="21"/>
-          <w:szCs w:val="21"/>
-        </w:rPr>
-        <w:t xml:space="preserve"> 2022</w:t>
+        <w:t xml:space="preserve">          Fall 2022</w:t>
       </w:r>
     </w:p>
     <w:p>
@@ -1938,19 +1988,8 @@
           <w:sz w:val="21"/>
           <w:szCs w:val="21"/>
         </w:rPr>
-        <w:t xml:space="preserve"> on city safety, city transportation, moving costs and costs of </w:t>
-      </w:r>
-      <w:proofErr w:type="gramStart"/>
-      <w:r>
-        <w:rPr>
-          <w:rFonts w:eastAsia="Arial"/>
-          <w:color w:val="000000"/>
-          <w:sz w:val="21"/>
-          <w:szCs w:val="21"/>
-        </w:rPr>
-        <w:t>living</w:t>
-      </w:r>
-      <w:proofErr w:type="gramEnd"/>
+        <w:t xml:space="preserve"> on city safety, city transportation, moving costs and costs of living</w:t>
+      </w:r>
     </w:p>
     <w:p>
       <w:pPr>
@@ -2006,171 +2045,9 @@
       <w:pPr>
         <w:spacing w:after="0" w:line="240" w:lineRule="auto"/>
         <w:rPr>
+          <w:b/>
           <w:sz w:val="16"/>
           <w:szCs w:val="16"/>
-        </w:rPr>
-      </w:pPr>
-    </w:p>
-    <w:p>
-      <w:pPr>
-        <w:pBdr>
-          <w:top w:val="nil"/>
-          <w:left w:val="nil"/>
-          <w:bottom w:val="nil"/>
-          <w:right w:val="nil"/>
-          <w:between w:val="nil"/>
-        </w:pBdr>
-        <w:tabs>
-          <w:tab w:val="center" w:pos="10260"/>
-        </w:tabs>
-        <w:spacing w:after="0" w:line="240" w:lineRule="auto"/>
-        <w:ind w:right="90"/>
-        <w:rPr>
-          <w:color w:val="000000"/>
-          <w:sz w:val="21"/>
-          <w:szCs w:val="21"/>
-        </w:rPr>
-      </w:pPr>
-      <w:r>
-        <w:rPr>
-          <w:b/>
-          <w:sz w:val="21"/>
-          <w:szCs w:val="21"/>
-        </w:rPr>
-        <w:t xml:space="preserve">University of Puget Sound Lost and Found, </w:t>
-      </w:r>
-      <w:r>
-        <w:rPr>
-          <w:b/>
-          <w:i/>
-          <w:sz w:val="21"/>
-          <w:szCs w:val="21"/>
-        </w:rPr>
-        <w:t>Capstone Project</w:t>
-      </w:r>
-      <w:r>
-        <w:rPr>
-          <w:sz w:val="21"/>
-          <w:szCs w:val="21"/>
-        </w:rPr>
-        <w:tab/>
-        <w:t>Spring 2022</w:t>
-      </w:r>
-    </w:p>
-    <w:p>
-      <w:pPr>
-        <w:numPr>
-          <w:ilvl w:val="0"/>
-          <w:numId w:val="5"/>
-        </w:numPr>
-        <w:spacing w:after="0" w:line="240" w:lineRule="auto"/>
-        <w:rPr>
-          <w:sz w:val="21"/>
-          <w:szCs w:val="21"/>
-        </w:rPr>
-      </w:pPr>
-      <w:r>
-        <w:rPr>
-          <w:sz w:val="21"/>
-          <w:szCs w:val="21"/>
-        </w:rPr>
-        <w:t xml:space="preserve">Worked with a team of five to build a web application to help students </w:t>
-      </w:r>
-      <w:proofErr w:type="gramStart"/>
-      <w:r>
-        <w:rPr>
-          <w:sz w:val="21"/>
-          <w:szCs w:val="21"/>
-        </w:rPr>
-        <w:t>of</w:t>
-      </w:r>
-      <w:proofErr w:type="gramEnd"/>
-      <w:r>
-        <w:rPr>
-          <w:sz w:val="21"/>
-          <w:szCs w:val="21"/>
-        </w:rPr>
-        <w:t xml:space="preserve"> the University with lost and found items </w:t>
-      </w:r>
-    </w:p>
-    <w:p>
-      <w:pPr>
-        <w:numPr>
-          <w:ilvl w:val="0"/>
-          <w:numId w:val="5"/>
-        </w:numPr>
-        <w:spacing w:after="0" w:line="240" w:lineRule="auto"/>
-        <w:rPr>
-          <w:sz w:val="21"/>
-          <w:szCs w:val="21"/>
-        </w:rPr>
-      </w:pPr>
-      <w:r>
-        <w:rPr>
-          <w:sz w:val="21"/>
-          <w:szCs w:val="21"/>
-        </w:rPr>
-        <w:t xml:space="preserve">Worked front-end using HTML, CSS, Javascript and learned the Bootstrap framework over the course of this </w:t>
-      </w:r>
-      <w:proofErr w:type="gramStart"/>
-      <w:r>
-        <w:rPr>
-          <w:sz w:val="21"/>
-          <w:szCs w:val="21"/>
-        </w:rPr>
-        <w:t>project</w:t>
-      </w:r>
-      <w:proofErr w:type="gramEnd"/>
-    </w:p>
-    <w:p>
-      <w:pPr>
-        <w:numPr>
-          <w:ilvl w:val="0"/>
-          <w:numId w:val="5"/>
-        </w:numPr>
-        <w:pBdr>
-          <w:top w:val="nil"/>
-          <w:left w:val="nil"/>
-          <w:bottom w:val="nil"/>
-          <w:right w:val="nil"/>
-          <w:between w:val="nil"/>
-        </w:pBdr>
-        <w:spacing w:after="0" w:line="240" w:lineRule="auto"/>
-        <w:rPr>
-          <w:sz w:val="21"/>
-          <w:szCs w:val="21"/>
-        </w:rPr>
-      </w:pPr>
-      <w:r>
-        <w:rPr>
-          <w:sz w:val="21"/>
-          <w:szCs w:val="21"/>
-        </w:rPr>
-        <w:t xml:space="preserve">Intended to assist the students and help campus security keep track of lost and found items around the </w:t>
-      </w:r>
-      <w:proofErr w:type="gramStart"/>
-      <w:r>
-        <w:rPr>
-          <w:sz w:val="21"/>
-          <w:szCs w:val="21"/>
-        </w:rPr>
-        <w:t>University</w:t>
-      </w:r>
-      <w:proofErr w:type="gramEnd"/>
-    </w:p>
-    <w:p>
-      <w:pPr>
-        <w:pBdr>
-          <w:top w:val="nil"/>
-          <w:left w:val="nil"/>
-          <w:bottom w:val="nil"/>
-          <w:right w:val="nil"/>
-          <w:between w:val="nil"/>
-        </w:pBdr>
-        <w:spacing w:after="0" w:line="240" w:lineRule="auto"/>
-        <w:rPr>
-          <w:sz w:val="20"/>
-          <w:szCs w:val="20"/>
         </w:rPr>
       </w:pPr>
     </w:p>
@@ -2398,19 +2275,8 @@
           <w:sz w:val="21"/>
           <w:szCs w:val="21"/>
         </w:rPr>
-        <w:t xml:space="preserve">Built relationships with residents and assisted them with academic or personal reasons throughout the academic </w:t>
-      </w:r>
-      <w:proofErr w:type="gramStart"/>
-      <w:r>
-        <w:rPr>
-          <w:rFonts w:eastAsia="Arial"/>
-          <w:color w:val="000000"/>
-          <w:sz w:val="21"/>
-          <w:szCs w:val="21"/>
-        </w:rPr>
-        <w:t>year</w:t>
-      </w:r>
-      <w:proofErr w:type="gramEnd"/>
+        <w:t>Built relationships with residents and assisted them with academic or personal reasons throughout the academic year</w:t>
+      </w:r>
     </w:p>
     <w:p>
       <w:pPr>
@@ -2440,19 +2306,8 @@
           <w:sz w:val="21"/>
           <w:szCs w:val="21"/>
         </w:rPr>
-        <w:t xml:space="preserve">Responded to room transfers, room maintenance reports, nightly walk-through rounds, and emergency </w:t>
-      </w:r>
-      <w:proofErr w:type="gramStart"/>
-      <w:r>
-        <w:rPr>
-          <w:rFonts w:eastAsia="Arial"/>
-          <w:color w:val="000000"/>
-          <w:sz w:val="21"/>
-          <w:szCs w:val="21"/>
-        </w:rPr>
-        <w:t>situations</w:t>
-      </w:r>
-      <w:proofErr w:type="gramEnd"/>
+        <w:t>Responded to room transfers, room maintenance reports, nightly walk-through rounds, and emergency situations</w:t>
+      </w:r>
     </w:p>
     <w:p>
       <w:pPr>
@@ -2491,19 +2346,8 @@
           <w:sz w:val="21"/>
           <w:szCs w:val="21"/>
         </w:rPr>
-        <w:t xml:space="preserve">grow the community on the </w:t>
-      </w:r>
-      <w:proofErr w:type="gramStart"/>
-      <w:r>
-        <w:rPr>
-          <w:rFonts w:eastAsia="Arial"/>
-          <w:color w:val="000000"/>
-          <w:sz w:val="21"/>
-          <w:szCs w:val="21"/>
-        </w:rPr>
-        <w:t>floor</w:t>
-      </w:r>
-      <w:proofErr w:type="gramEnd"/>
+        <w:t>grow the community on the floor</w:t>
+      </w:r>
     </w:p>
     <w:p>
       <w:pPr>
@@ -2694,23 +2538,7 @@
           <w:sz w:val="21"/>
           <w:szCs w:val="21"/>
         </w:rPr>
-        <w:t xml:space="preserve">Exhibited leadership and mentorship by pushing teammates to work to a high standard both on and off the </w:t>
-      </w:r>
-      <w:proofErr w:type="gramStart"/>
-      <w:r>
-        <w:rPr>
-          <w:sz w:val="21"/>
-          <w:szCs w:val="21"/>
-        </w:rPr>
-        <w:t>field</w:t>
-      </w:r>
-      <w:proofErr w:type="gramEnd"/>
-      <w:r>
-        <w:rPr>
-          <w:sz w:val="21"/>
-          <w:szCs w:val="21"/>
-        </w:rPr>
-        <w:t xml:space="preserve"> </w:t>
+        <w:t xml:space="preserve">Exhibited leadership and mentorship by pushing teammates to work to a high standard both on and off the field </w:t>
       </w:r>
     </w:p>
     <w:p>
@@ -2730,7 +2558,6 @@
           <w:sz w:val="21"/>
           <w:szCs w:val="21"/>
         </w:rPr>
-        <w:lastRenderedPageBreak/>
         <w:t>Improved skills such as resiliency, adaptability, coachable, leadership and time management as a collegiate athlete</w:t>
       </w:r>
     </w:p>
@@ -2751,17 +2578,8 @@
           <w:sz w:val="21"/>
           <w:szCs w:val="21"/>
         </w:rPr>
-        <w:t xml:space="preserve">Awarded All-Northwest Conference Honorable Mentions for the 2022 </w:t>
-      </w:r>
-      <w:proofErr w:type="gramStart"/>
-      <w:r>
-        <w:rPr>
-          <w:sz w:val="21"/>
-          <w:szCs w:val="21"/>
-        </w:rPr>
-        <w:t>season</w:t>
-      </w:r>
-      <w:proofErr w:type="gramEnd"/>
+        <w:t>Awarded All-Northwest Conference Honorable Mentions for the 2022 season</w:t>
+      </w:r>
     </w:p>
     <w:sectPr>
       <w:type w:val="continuous"/>

</xml_diff>

<commit_message>
Fixed another spelling issue
</commit_message>
<xml_diff>
--- a/images/JacobOtaResume.docx
+++ b/images/JacobOtaResume.docx
@@ -1692,7 +1692,21 @@
           <w:sz w:val="21"/>
           <w:szCs w:val="21"/>
         </w:rPr>
-        <w:t xml:space="preserve">Created a website utilizing Node.JS, Express.JS, Axios, and React.JS to promote the business of a fly fishing company </w:t>
+        <w:t xml:space="preserve">Created a website utilizing </w:t>
+      </w:r>
+      <w:r>
+        <w:rPr>
+          <w:sz w:val="21"/>
+          <w:szCs w:val="21"/>
+        </w:rPr>
+        <w:t>HTML, CSS, and Javascript</w:t>
+      </w:r>
+      <w:r>
+        <w:rPr>
+          <w:sz w:val="21"/>
+          <w:szCs w:val="21"/>
+        </w:rPr>
+        <w:t xml:space="preserve"> to promote the business of a fly fishing company </w:t>
       </w:r>
     </w:p>
     <w:p>
@@ -1739,7 +1753,14 @@
           <w:sz w:val="21"/>
           <w:szCs w:val="21"/>
         </w:rPr>
-        <w:t>Utilized MySQL Database to create a functional blog posting feature so owner could display his trips</w:t>
+        <w:t xml:space="preserve">Currently working with MySQL, Node.JS, Express.JS and React.JS to </w:t>
+      </w:r>
+      <w:r>
+        <w:rPr>
+          <w:sz w:val="21"/>
+          <w:szCs w:val="21"/>
+        </w:rPr>
+        <w:t>implement a blog posting feature</w:t>
       </w:r>
     </w:p>
     <w:p>

</xml_diff>